<commit_message>
Add in presentation and make ready for biolib
</commit_message>
<xml_diff>
--- a/readme.docx
+++ b/readme.docx
@@ -529,7 +529,7 @@
         <w:t xml:space="preserve">Standard software</w:t>
       </w:r>
       <w:r>
-        <w:t xml:space="preserve">: Ubuntu (18.04), with R (3.4.4) and python (2.7.17), CUDA Toolkit (10.2, for GPU usage). But the instance user, is super-user, so can install whatever else is needed using</w:t>
+        <w:t xml:space="preserve">: Ubuntu (18.04), with R (3.4.4) and python (2.7.17), CUDA Toolkit (10.2, for GPU usage). But the instance user has super-user rights, so you can install whatever else is needed using</w:t>
       </w:r>
       <w:r>
         <w:t xml:space="preserve"> </w:t>
@@ -559,7 +559,7 @@
         <w:t xml:space="preserve">Genomics data</w:t>
       </w:r>
       <w:r>
-        <w:t xml:space="preserve">: In the ~/data folder genomic data from 51 example-genomes are found in standard impute-me format: The</w:t>
+        <w:t xml:space="preserve">: In the ~/data folder. Genomic data from 51 example-genomes are available in standard impute-me format: The</w:t>
       </w:r>
       <w:r>
         <w:t xml:space="preserve"> </w:t>
@@ -636,7 +636,7 @@
         <w:t xml:space="preserve">Art repository data</w:t>
       </w:r>
       <w:r>
-        <w:t xml:space="preserve">: Large image repositories are available online, and finding the right one may be key to this project. However, two large sets are already pre-loaded on the computer: The</w:t>
+        <w:t xml:space="preserve">: In the ~/art folder. Large image repositories are available online, and finding the right one may be key to this project. However, two large sets are already pre-loaded on the computer: The</w:t>
       </w:r>
       <w:r>
         <w:t xml:space="preserve"> </w:t>
@@ -685,45 +685,51 @@
         <w:t xml:space="preserve">Custom software</w:t>
       </w:r>
       <w:r>
-        <w:t xml:space="preserve">: Each computer has a pre-configured copy of the impute.me web-analysis server running on shiny. This is for (optional) implementation in work-package 3. The ~/srv folder contains the running code (</w:t>
+        <w:t xml:space="preserve">: In the ~/srv and ~/programs folder. Each computer has a pre-configured copy of the impute.me web-analysis server running on shiny. This is for (optional) implementation in work-package 3. The ~/srv folder contains the running code for impute.me, the ~/programs contains required support software, e.g. impute2 and shapeit. ~/imputations is an empty folder for the queing system were uploaded data will appear. You can browse the graphical interface using any internet browser. Enter your host IP adress +</w:t>
+      </w:r>
+      <w:r>
+        <w:t xml:space="preserve"> </w:t>
+      </w:r>
+      <w:r>
+        <w:rPr>
+          <w:rStyle w:val="VerbatimChar"/>
+        </w:rPr>
+        <w:t xml:space="preserve">:3838</w:t>
+      </w:r>
+      <w:r>
+        <w:t xml:space="preserve"> </w:t>
+      </w:r>
+      <w:r>
+        <w:t xml:space="preserve">which is the standard shiny port (so</w:t>
+      </w:r>
+      <w:r>
+        <w:t xml:space="preserve"> </w:t>
+      </w:r>
+      <w:r>
+        <w:rPr>
+          <w:rStyle w:val="VerbatimChar"/>
+        </w:rPr>
+        <w:t xml:space="preserve">http://ec2-35-164-169-143.us-west-2.compute.amazonaws.com:3838</w:t>
+      </w:r>
+      <w:r>
+        <w:t xml:space="preserve">). To work with this code, it is recommended to make a fork of</w:t>
+      </w:r>
+      <w:r>
+        <w:t xml:space="preserve"> </w:t>
       </w:r>
       <w:hyperlink r:id="rId39">
         <w:r>
           <w:rPr>
             <w:rStyle w:val="Hyperlink"/>
           </w:rPr>
-          <w:t xml:space="preserve">from here</w:t>
+          <w:t xml:space="preserve">the github repository</w:t>
         </w:r>
       </w:hyperlink>
       <w:r>
-        <w:t xml:space="preserve">), the ~/programs contains required support software, e.g. impute2 and shapeit. ~/imputations is an empty folder for the queing system were uploaded data will appear. You can browse the graphical interface using any internet browser. Enter your host IP adress +</w:t>
-      </w:r>
-      <w:r>
-        <w:t xml:space="preserve"> </w:t>
-      </w:r>
-      <w:r>
-        <w:rPr>
-          <w:rStyle w:val="VerbatimChar"/>
-        </w:rPr>
-        <w:t xml:space="preserve">:3838</w:t>
-      </w:r>
-      <w:r>
-        <w:t xml:space="preserve"> </w:t>
-      </w:r>
-      <w:r>
-        <w:t xml:space="preserve">which is the standard shiny port (so</w:t>
-      </w:r>
-      <w:r>
-        <w:t xml:space="preserve"> </w:t>
-      </w:r>
-      <w:r>
-        <w:rPr>
-          <w:rStyle w:val="VerbatimChar"/>
-        </w:rPr>
-        <w:t xml:space="preserve">http://ec2-35-164-169-143.us-west-2.compute.amazonaws.com:3838</w:t>
-      </w:r>
-      <w:r>
-        <w:t xml:space="preserve">)</w:t>
+        <w:t xml:space="preserve"> </w:t>
+      </w:r>
+      <w:r>
+        <w:t xml:space="preserve">and put locally.</w:t>
       </w:r>
     </w:p>
     <w:p>
@@ -1002,7 +1008,7 @@
     </w:lvl>
   </w:abstractNum>
   <w:abstractNum w:abstractNumId="990">
-    <w:nsid w:val="8e74f2a5"/>
+    <w:nsid w:val="7c089837"/>
     <w:multiLevelType w:val="multilevel"/>
     <w:lvl w:ilvl="0">
       <w:numFmt w:val="bullet"/>
@@ -1083,7 +1089,7 @@
     </w:lvl>
   </w:abstractNum>
   <w:abstractNum w:abstractNumId="99411">
-    <w:nsid w:val="41259110"/>
+    <w:nsid w:val="eb5b4e92"/>
     <w:multiLevelType w:val="multilevel"/>
     <w:lvl w:ilvl="0">
       <w:start w:val="1"/>

</xml_diff>